<commit_message>
sua cau hinh don vi to chuc
</commit_message>
<xml_diff>
--- a/public/template_phieu_can_bo/phieu_cbcc.docx
+++ b/public/template_phieu_can_bo/phieu_cbcc.docx
@@ -3506,12 +3506,26 @@
               <w:rPr>
                 <w:sz w:val="26"/>
               </w:rPr>
-              <w:t>……</w:t>
-            </w:r>
+              <w:t xml:space="preserve"> ${</w:t>
+            </w:r>
+            <w:proofErr w:type="spellStart"/>
             <w:r>
               <w:rPr>
                 <w:sz w:val="26"/>
               </w:rPr>
+              <w:t>ngayDiLam</w:t>
+            </w:r>
+            <w:proofErr w:type="spellEnd"/>
+            <w:r>
+              <w:rPr>
+                <w:sz w:val="26"/>
+              </w:rPr>
+              <w:t>}</w:t>
+            </w:r>
+            <w:r>
+              <w:rPr>
+                <w:sz w:val="26"/>
+              </w:rPr>
               <w:t>/</w:t>
             </w:r>
             <w:proofErr w:type="spellStart"/>
@@ -3526,23 +3540,26 @@
               <w:rPr>
                 <w:sz w:val="26"/>
               </w:rPr>
-              <w:t>…</w:t>
-            </w:r>
-            <w:proofErr w:type="gramStart"/>
-            <w:r>
-              <w:t>…..</w:t>
-            </w:r>
-            <w:proofErr w:type="gramEnd"/>
+              <w:t xml:space="preserve"> ${</w:t>
+            </w:r>
+            <w:proofErr w:type="spellStart"/>
             <w:r>
               <w:rPr>
                 <w:sz w:val="26"/>
               </w:rPr>
-              <w:t>…</w:t>
-            </w:r>
+              <w:t>thangDiLam</w:t>
+            </w:r>
+            <w:proofErr w:type="spellEnd"/>
             <w:r>
               <w:rPr>
                 <w:sz w:val="26"/>
               </w:rPr>
+              <w:t>}</w:t>
+            </w:r>
+            <w:r>
+              <w:rPr>
+                <w:sz w:val="26"/>
+              </w:rPr>
               <w:t>/</w:t>
             </w:r>
             <w:proofErr w:type="spellStart"/>
@@ -3557,19 +3574,21 @@
               <w:rPr>
                 <w:sz w:val="26"/>
               </w:rPr>
-              <w:t>……</w:t>
-            </w:r>
-            <w:r>
-              <w:t>…..</w:t>
-            </w:r>
+              <w:t xml:space="preserve"> ${</w:t>
+            </w:r>
+            <w:proofErr w:type="spellStart"/>
             <w:r>
               <w:rPr>
                 <w:sz w:val="26"/>
               </w:rPr>
-              <w:t>…………</w:t>
-            </w:r>
-            <w:r>
-              <w:t>…</w:t>
+              <w:t>namDiLam</w:t>
+            </w:r>
+            <w:proofErr w:type="spellEnd"/>
+            <w:r>
+              <w:rPr>
+                <w:sz w:val="26"/>
+              </w:rPr>
+              <w:t>}</w:t>
             </w:r>
           </w:p>
         </w:tc>
@@ -3714,25 +3733,7 @@
               <w:spacing w:before="120"/>
             </w:pPr>
             <w:r>
-              <w:rPr>
-                <w:sz w:val="26"/>
-              </w:rPr>
-              <w:t>……</w:t>
-            </w:r>
-            <w:r>
-              <w:t>…..</w:t>
-            </w:r>
-            <w:r>
-              <w:rPr>
-                <w:sz w:val="26"/>
-              </w:rPr>
-              <w:t>…………</w:t>
-            </w:r>
-            <w:r>
-              <w:t>………</w:t>
-            </w:r>
-            <w:r>
-              <w:t>……………………………………..</w:t>
+              <w:t>${coQuanTuyenDungDauTien}</w:t>
             </w:r>
           </w:p>
         </w:tc>
@@ -3878,113 +3879,15 @@
               </w:rPr>
             </w:pPr>
             <w:r>
-              <w:t xml:space="preserve"> </w:t>
-            </w:r>
-            <w:proofErr w:type="spellStart"/>
-            <w:r>
-              <w:t>Thi</w:t>
-            </w:r>
-            <w:proofErr w:type="spellEnd"/>
-            <w:r>
-              <w:t xml:space="preserve"> </w:t>
-            </w:r>
-            <w:proofErr w:type="spellStart"/>
-            <w:r>
-              <w:t>tuyển</w:t>
-            </w:r>
-            <w:proofErr w:type="spellEnd"/>
-            <w:r>
-              <w:t xml:space="preserve">: </w:t>
-            </w:r>
-            <w:r>
-              <w:rPr>
-                <w:sz w:val="32"/>
-              </w:rPr>
-              <w:t>□</w:t>
-            </w:r>
-            <w:r>
-              <w:t xml:space="preserve">   </w:t>
-            </w:r>
-            <w:proofErr w:type="spellStart"/>
-            <w:r>
-              <w:t>Xét</w:t>
-            </w:r>
-            <w:proofErr w:type="spellEnd"/>
-            <w:r>
-              <w:t xml:space="preserve"> </w:t>
-            </w:r>
-            <w:proofErr w:type="spellStart"/>
-            <w:r>
-              <w:t>tuyển</w:t>
-            </w:r>
-            <w:proofErr w:type="spellEnd"/>
-            <w:r>
-              <w:t xml:space="preserve">: </w:t>
-            </w:r>
-            <w:r>
-              <w:rPr>
-                <w:sz w:val="32"/>
-              </w:rPr>
-              <w:t>□</w:t>
-            </w:r>
-            <w:r>
-              <w:t xml:space="preserve">       </w:t>
-            </w:r>
-            <w:proofErr w:type="spellStart"/>
-            <w:r>
-              <w:t>Đặc</w:t>
-            </w:r>
-            <w:proofErr w:type="spellEnd"/>
-            <w:r>
-              <w:t xml:space="preserve"> </w:t>
-            </w:r>
-            <w:proofErr w:type="spellStart"/>
-            <w:r>
-              <w:t>cách</w:t>
-            </w:r>
-            <w:proofErr w:type="spellEnd"/>
-            <w:r>
-              <w:t xml:space="preserve">: </w:t>
-            </w:r>
-            <w:r>
-              <w:rPr>
-                <w:sz w:val="32"/>
-              </w:rPr>
-              <w:t>□</w:t>
-            </w:r>
-            <w:r>
-              <w:rPr>
-                <w:sz w:val="32"/>
-              </w:rPr>
-              <w:t xml:space="preserve">     </w:t>
-            </w:r>
-            <w:proofErr w:type="spellStart"/>
-            <w:r>
-              <w:t>Tuyển</w:t>
-            </w:r>
-            <w:proofErr w:type="spellEnd"/>
-            <w:r>
-              <w:t xml:space="preserve"> </w:t>
-            </w:r>
-            <w:proofErr w:type="spellStart"/>
-            <w:r>
-              <w:t>thẳng</w:t>
-            </w:r>
-            <w:proofErr w:type="spellEnd"/>
-            <w:r>
-              <w:t>:</w:t>
-            </w:r>
-            <w:r>
-              <w:rPr>
-                <w:sz w:val="32"/>
-              </w:rPr>
-              <w:t xml:space="preserve"> </w:t>
-            </w:r>
-            <w:r>
-              <w:rPr>
-                <w:sz w:val="32"/>
-              </w:rPr>
-              <w:t>□</w:t>
+              <w:t>${</w:t>
+            </w:r>
+            <w:proofErr w:type="spellStart"/>
+            <w:r>
+              <w:t>hinhThucTuyen</w:t>
+            </w:r>
+            <w:proofErr w:type="spellEnd"/>
+            <w:r>
+              <w:t>}</w:t>
             </w:r>
           </w:p>
         </w:tc>
@@ -4086,7 +3989,6 @@
               <w:t xml:space="preserve"> </w:t>
             </w:r>
             <w:proofErr w:type="spellStart"/>
-            <w:proofErr w:type="gramStart"/>
             <w:r>
               <w:rPr>
                 <w:sz w:val="22"/>
@@ -4102,23 +4004,22 @@
               </w:rPr>
               <w:t xml:space="preserve"> </w:t>
             </w:r>
+            <w:proofErr w:type="spellStart"/>
             <w:r>
               <w:rPr>
                 <w:sz w:val="22"/>
                 <w:szCs w:val="22"/>
               </w:rPr>
-              <w:t xml:space="preserve"> </w:t>
-            </w:r>
-            <w:proofErr w:type="spellStart"/>
+              <w:t>t</w:t>
+            </w:r>
             <w:r>
               <w:rPr>
                 <w:sz w:val="22"/>
                 <w:szCs w:val="22"/>
               </w:rPr>
-              <w:t>tuyển</w:t>
-            </w:r>
-            <w:proofErr w:type="spellEnd"/>
-            <w:proofErr w:type="gramEnd"/>
+              <w:t>uyển</w:t>
+            </w:r>
+            <w:proofErr w:type="spellEnd"/>
             <w:r>
               <w:rPr>
                 <w:sz w:val="22"/>
@@ -4161,7 +4062,7 @@
                 <w:sz w:val="22"/>
                 <w:szCs w:val="22"/>
               </w:rPr>
-              <w:t>.............................................................................</w:t>
+              <w:t>${ngheNghiepTruocKhiTuyen}</w:t>
             </w:r>
           </w:p>
         </w:tc>
@@ -13141,16 +13042,8 @@
               <w:rPr>
                 <w:bCs/>
               </w:rPr>
-              <w:t xml:space="preserve"> </w:t>
-            </w:r>
-            <w:proofErr w:type="spellStart"/>
-            <w:r>
-              <w:rPr>
-                <w:bCs/>
-              </w:rPr>
-              <w:t>sách</w:t>
-            </w:r>
-            <w:proofErr w:type="spellEnd"/>
+              <w:t xml:space="preserve"> sách</w:t>
+            </w:r>
             <w:r>
               <w:rPr>
                 <w:bCs/>

</xml_diff>